<commit_message>
- Jsp custom quiz.
</commit_message>
<xml_diff>
--- a/JspCustomTagLab/JSPCustomTagsQuiz.docx
+++ b/JspCustomTagLab/JSPCustomTagsQuiz.docx
@@ -88,6 +88,565 @@
           <w:rFonts w:ascii="Times New Roman" w:eastAsia="Times New Roman" w:hAnsi="Times New Roman" w:cs="Times New Roman"/>
         </w:rPr>
       </w:pPr>
+      <w:r>
+        <w:rPr>
+          <w:rFonts w:ascii="Abadi MT Condensed Light" w:eastAsia="Times New Roman" w:hAnsi="Abadi MT Condensed Light" w:cs="Times New Roman"/>
+        </w:rPr>
+        <w:t>&lt;%@ page import="</w:t>
+      </w:r>
+      <w:proofErr w:type="spellStart"/>
+      <w:proofErr w:type="gramStart"/>
+      <w:r>
+        <w:rPr>
+          <w:rFonts w:ascii="Abadi MT Condensed Light" w:eastAsia="Times New Roman" w:hAnsi="Abadi MT Condensed Light" w:cs="Times New Roman"/>
+        </w:rPr>
+        <w:t>model.Student</w:t>
+      </w:r>
+      <w:proofErr w:type="spellEnd"/>
+      <w:proofErr w:type="gramEnd"/>
+      <w:r>
+        <w:rPr>
+          <w:rFonts w:ascii="Abadi MT Condensed Light" w:eastAsia="Times New Roman" w:hAnsi="Abadi MT Condensed Light" w:cs="Times New Roman"/>
+        </w:rPr>
+        <w:t>" %&gt;</w:t>
+      </w:r>
+    </w:p>
+    <w:p>
+      <w:pPr>
+        <w:pStyle w:val="ListParagraph"/>
+        <w:rPr>
+          <w:rFonts w:ascii="Abadi MT Condensed Light" w:eastAsia="Times New Roman" w:hAnsi="Abadi MT Condensed Light" w:cs="Times New Roman"/>
+        </w:rPr>
+      </w:pPr>
+      <w:r>
+        <w:rPr>
+          <w:rFonts w:ascii="Abadi MT Condensed Light" w:eastAsia="Times New Roman" w:hAnsi="Abadi MT Condensed Light" w:cs="Times New Roman"/>
+        </w:rPr>
+        <w:t>&lt;html&gt;&lt;body&gt;</w:t>
+      </w:r>
+    </w:p>
+    <w:p>
+      <w:pPr>
+        <w:pStyle w:val="ListParagraph"/>
+        <w:rPr>
+          <w:rFonts w:ascii="Abadi MT Condensed Light" w:eastAsia="Times New Roman" w:hAnsi="Abadi MT Condensed Light" w:cs="Times New Roman"/>
+        </w:rPr>
+      </w:pPr>
+      <w:r>
+        <w:rPr>
+          <w:rFonts w:ascii="Abadi MT Condensed Light" w:eastAsia="Times New Roman" w:hAnsi="Abadi MT Condensed Light" w:cs="Times New Roman"/>
+        </w:rPr>
+        <w:tab/>
+      </w:r>
+      <w:r>
+        <w:rPr>
+          <w:rFonts w:ascii="Abadi MT Condensed Light" w:eastAsia="Times New Roman" w:hAnsi="Abadi MT Condensed Light" w:cs="Times New Roman"/>
+        </w:rPr>
+        <w:t>&lt;table&gt;</w:t>
+      </w:r>
+    </w:p>
+    <w:p>
+      <w:pPr>
+        <w:pStyle w:val="ListParagraph"/>
+        <w:rPr>
+          <w:rFonts w:ascii="Abadi MT Condensed Light" w:eastAsia="Times New Roman" w:hAnsi="Abadi MT Condensed Light" w:cs="Times New Roman"/>
+        </w:rPr>
+      </w:pPr>
+      <w:r>
+        <w:rPr>
+          <w:rFonts w:ascii="Abadi MT Condensed Light" w:eastAsia="Times New Roman" w:hAnsi="Abadi MT Condensed Light" w:cs="Times New Roman"/>
+        </w:rPr>
+        <w:t xml:space="preserve">    </w:t>
+      </w:r>
+      <w:r>
+        <w:rPr>
+          <w:rFonts w:ascii="Abadi MT Condensed Light" w:eastAsia="Times New Roman" w:hAnsi="Abadi MT Condensed Light" w:cs="Times New Roman"/>
+        </w:rPr>
+        <w:tab/>
+      </w:r>
+      <w:r>
+        <w:rPr>
+          <w:rFonts w:ascii="Abadi MT Condensed Light" w:eastAsia="Times New Roman" w:hAnsi="Abadi MT Condensed Light" w:cs="Times New Roman"/>
+        </w:rPr>
+        <w:t>&lt;%</w:t>
+      </w:r>
+    </w:p>
+    <w:p>
+      <w:pPr>
+        <w:pStyle w:val="ListParagraph"/>
+        <w:rPr>
+          <w:rFonts w:ascii="Abadi MT Condensed Light" w:eastAsia="Times New Roman" w:hAnsi="Abadi MT Condensed Light" w:cs="Times New Roman"/>
+        </w:rPr>
+      </w:pPr>
+      <w:r>
+        <w:rPr>
+          <w:rFonts w:ascii="Abadi MT Condensed Light" w:eastAsia="Times New Roman" w:hAnsi="Abadi MT Condensed Light" w:cs="Times New Roman"/>
+        </w:rPr>
+        <w:t xml:space="preserve">        </w:t>
+      </w:r>
+      <w:r>
+        <w:rPr>
+          <w:rFonts w:ascii="Abadi MT Condensed Light" w:eastAsia="Times New Roman" w:hAnsi="Abadi MT Condensed Light" w:cs="Times New Roman"/>
+        </w:rPr>
+        <w:tab/>
+      </w:r>
+      <w:r>
+        <w:rPr>
+          <w:rFonts w:ascii="Abadi MT Condensed Light" w:eastAsia="Times New Roman" w:hAnsi="Abadi MT Condensed Light" w:cs="Times New Roman"/>
+        </w:rPr>
+        <w:tab/>
+      </w:r>
+      <w:proofErr w:type="gramStart"/>
+      <w:r>
+        <w:rPr>
+          <w:rFonts w:ascii="Abadi MT Condensed Light" w:eastAsia="Times New Roman" w:hAnsi="Abadi MT Condensed Light" w:cs="Times New Roman"/>
+        </w:rPr>
+        <w:t>Object[</w:t>
+      </w:r>
+      <w:proofErr w:type="gramEnd"/>
+      <w:r>
+        <w:rPr>
+          <w:rFonts w:ascii="Abadi MT Condensed Light" w:eastAsia="Times New Roman" w:hAnsi="Abadi MT Condensed Light" w:cs="Times New Roman"/>
+        </w:rPr>
+        <w:t xml:space="preserve">] objects = (Object[]) </w:t>
+      </w:r>
+      <w:proofErr w:type="spellStart"/>
+      <w:r>
+        <w:rPr>
+          <w:rFonts w:ascii="Abadi MT Condensed Light" w:eastAsia="Times New Roman" w:hAnsi="Abadi MT Condensed Light" w:cs="Times New Roman"/>
+        </w:rPr>
+        <w:t>request.getAttribute</w:t>
+      </w:r>
+      <w:proofErr w:type="spellEnd"/>
+      <w:r>
+        <w:rPr>
+          <w:rFonts w:ascii="Abadi MT Condensed Light" w:eastAsia="Times New Roman" w:hAnsi="Abadi MT Condensed Light" w:cs="Times New Roman"/>
+        </w:rPr>
+        <w:t>("students");</w:t>
+      </w:r>
+    </w:p>
+    <w:p>
+      <w:pPr>
+        <w:pStyle w:val="ListParagraph"/>
+        <w:rPr>
+          <w:rFonts w:ascii="Abadi MT Condensed Light" w:eastAsia="Times New Roman" w:hAnsi="Abadi MT Condensed Light" w:cs="Times New Roman"/>
+        </w:rPr>
+      </w:pPr>
+      <w:r>
+        <w:rPr>
+          <w:rFonts w:ascii="Abadi MT Condensed Light" w:eastAsia="Times New Roman" w:hAnsi="Abadi MT Condensed Light" w:cs="Times New Roman"/>
+        </w:rPr>
+        <w:t xml:space="preserve">        </w:t>
+      </w:r>
+      <w:r>
+        <w:rPr>
+          <w:rFonts w:ascii="Abadi MT Condensed Light" w:eastAsia="Times New Roman" w:hAnsi="Abadi MT Condensed Light" w:cs="Times New Roman"/>
+        </w:rPr>
+        <w:tab/>
+      </w:r>
+      <w:r>
+        <w:rPr>
+          <w:rFonts w:ascii="Abadi MT Condensed Light" w:eastAsia="Times New Roman" w:hAnsi="Abadi MT Condensed Light" w:cs="Times New Roman"/>
+        </w:rPr>
+        <w:tab/>
+      </w:r>
+      <w:r>
+        <w:rPr>
+          <w:rFonts w:ascii="Abadi MT Condensed Light" w:eastAsia="Times New Roman" w:hAnsi="Abadi MT Condensed Light" w:cs="Times New Roman"/>
+        </w:rPr>
+        <w:t xml:space="preserve">for (Object </w:t>
+      </w:r>
+      <w:proofErr w:type="gramStart"/>
+      <w:r>
+        <w:rPr>
+          <w:rFonts w:ascii="Abadi MT Condensed Light" w:eastAsia="Times New Roman" w:hAnsi="Abadi MT Condensed Light" w:cs="Times New Roman"/>
+        </w:rPr>
+        <w:t>o :</w:t>
+      </w:r>
+      <w:proofErr w:type="gramEnd"/>
+      <w:r>
+        <w:rPr>
+          <w:rFonts w:ascii="Abadi MT Condensed Light" w:eastAsia="Times New Roman" w:hAnsi="Abadi MT Condensed Light" w:cs="Times New Roman"/>
+        </w:rPr>
+        <w:t xml:space="preserve"> objects) {</w:t>
+      </w:r>
+    </w:p>
+    <w:p>
+      <w:pPr>
+        <w:pStyle w:val="ListParagraph"/>
+        <w:rPr>
+          <w:rFonts w:ascii="Abadi MT Condensed Light" w:eastAsia="Times New Roman" w:hAnsi="Abadi MT Condensed Light" w:cs="Times New Roman"/>
+        </w:rPr>
+      </w:pPr>
+      <w:r>
+        <w:rPr>
+          <w:rFonts w:ascii="Abadi MT Condensed Light" w:eastAsia="Times New Roman" w:hAnsi="Abadi MT Condensed Light" w:cs="Times New Roman"/>
+        </w:rPr>
+        <w:t xml:space="preserve">            </w:t>
+      </w:r>
+      <w:r>
+        <w:rPr>
+          <w:rFonts w:ascii="Abadi MT Condensed Light" w:eastAsia="Times New Roman" w:hAnsi="Abadi MT Condensed Light" w:cs="Times New Roman"/>
+        </w:rPr>
+        <w:tab/>
+      </w:r>
+      <w:r>
+        <w:rPr>
+          <w:rFonts w:ascii="Abadi MT Condensed Light" w:eastAsia="Times New Roman" w:hAnsi="Abadi MT Condensed Light" w:cs="Times New Roman"/>
+        </w:rPr>
+        <w:tab/>
+      </w:r>
+      <w:r>
+        <w:rPr>
+          <w:rFonts w:ascii="Abadi MT Condensed Light" w:eastAsia="Times New Roman" w:hAnsi="Abadi MT Condensed Light" w:cs="Times New Roman"/>
+        </w:rPr>
+        <w:tab/>
+      </w:r>
+      <w:r>
+        <w:rPr>
+          <w:rFonts w:ascii="Abadi MT Condensed Light" w:eastAsia="Times New Roman" w:hAnsi="Abadi MT Condensed Light" w:cs="Times New Roman"/>
+        </w:rPr>
+        <w:t>Student s = (Student) o;</w:t>
+      </w:r>
+    </w:p>
+    <w:p>
+      <w:pPr>
+        <w:pStyle w:val="ListParagraph"/>
+        <w:rPr>
+          <w:rFonts w:ascii="Abadi MT Condensed Light" w:eastAsia="Times New Roman" w:hAnsi="Abadi MT Condensed Light" w:cs="Times New Roman"/>
+        </w:rPr>
+      </w:pPr>
+      <w:r>
+        <w:rPr>
+          <w:rFonts w:ascii="Abadi MT Condensed Light" w:eastAsia="Times New Roman" w:hAnsi="Abadi MT Condensed Light" w:cs="Times New Roman"/>
+        </w:rPr>
+        <w:t xml:space="preserve">            </w:t>
+      </w:r>
+      <w:r>
+        <w:rPr>
+          <w:rFonts w:ascii="Abadi MT Condensed Light" w:eastAsia="Times New Roman" w:hAnsi="Abadi MT Condensed Light" w:cs="Times New Roman"/>
+        </w:rPr>
+        <w:tab/>
+      </w:r>
+      <w:r>
+        <w:rPr>
+          <w:rFonts w:ascii="Abadi MT Condensed Light" w:eastAsia="Times New Roman" w:hAnsi="Abadi MT Condensed Light" w:cs="Times New Roman"/>
+        </w:rPr>
+        <w:tab/>
+      </w:r>
+      <w:r>
+        <w:rPr>
+          <w:rFonts w:ascii="Abadi MT Condensed Light" w:eastAsia="Times New Roman" w:hAnsi="Abadi MT Condensed Light" w:cs="Times New Roman"/>
+        </w:rPr>
+        <w:tab/>
+      </w:r>
+      <w:proofErr w:type="spellStart"/>
+      <w:r>
+        <w:rPr>
+          <w:rFonts w:ascii="Abadi MT Condensed Light" w:eastAsia="Times New Roman" w:hAnsi="Abadi MT Condensed Light" w:cs="Times New Roman"/>
+        </w:rPr>
+        <w:t>out.print</w:t>
+      </w:r>
+      <w:proofErr w:type="spellEnd"/>
+      <w:r>
+        <w:rPr>
+          <w:rFonts w:ascii="Abadi MT Condensed Light" w:eastAsia="Times New Roman" w:hAnsi="Abadi MT Condensed Light" w:cs="Times New Roman"/>
+        </w:rPr>
+        <w:t>("&lt;</w:t>
+      </w:r>
+      <w:proofErr w:type="spellStart"/>
+      <w:r>
+        <w:rPr>
+          <w:rFonts w:ascii="Abadi MT Condensed Light" w:eastAsia="Times New Roman" w:hAnsi="Abadi MT Condensed Light" w:cs="Times New Roman"/>
+        </w:rPr>
+        <w:t>tr</w:t>
+      </w:r>
+      <w:proofErr w:type="spellEnd"/>
+      <w:r>
+        <w:rPr>
+          <w:rFonts w:ascii="Abadi MT Condensed Light" w:eastAsia="Times New Roman" w:hAnsi="Abadi MT Condensed Light" w:cs="Times New Roman"/>
+        </w:rPr>
+        <w:t>&gt;");</w:t>
+      </w:r>
+    </w:p>
+    <w:p>
+      <w:pPr>
+        <w:pStyle w:val="ListParagraph"/>
+        <w:rPr>
+          <w:rFonts w:ascii="Abadi MT Condensed Light" w:eastAsia="Times New Roman" w:hAnsi="Abadi MT Condensed Light" w:cs="Times New Roman"/>
+        </w:rPr>
+      </w:pPr>
+      <w:r>
+        <w:rPr>
+          <w:rFonts w:ascii="Abadi MT Condensed Light" w:eastAsia="Times New Roman" w:hAnsi="Abadi MT Condensed Light" w:cs="Times New Roman"/>
+        </w:rPr>
+        <w:t xml:space="preserve">            </w:t>
+      </w:r>
+      <w:r>
+        <w:rPr>
+          <w:rFonts w:ascii="Abadi MT Condensed Light" w:eastAsia="Times New Roman" w:hAnsi="Abadi MT Condensed Light" w:cs="Times New Roman"/>
+        </w:rPr>
+        <w:tab/>
+      </w:r>
+      <w:r>
+        <w:rPr>
+          <w:rFonts w:ascii="Abadi MT Condensed Light" w:eastAsia="Times New Roman" w:hAnsi="Abadi MT Condensed Light" w:cs="Times New Roman"/>
+        </w:rPr>
+        <w:tab/>
+      </w:r>
+      <w:r>
+        <w:rPr>
+          <w:rFonts w:ascii="Abadi MT Condensed Light" w:eastAsia="Times New Roman" w:hAnsi="Abadi MT Condensed Light" w:cs="Times New Roman"/>
+        </w:rPr>
+        <w:tab/>
+      </w:r>
+      <w:proofErr w:type="spellStart"/>
+      <w:r>
+        <w:rPr>
+          <w:rFonts w:ascii="Abadi MT Condensed Light" w:eastAsia="Times New Roman" w:hAnsi="Abadi MT Condensed Light" w:cs="Times New Roman"/>
+        </w:rPr>
+        <w:t>out.print</w:t>
+      </w:r>
+      <w:proofErr w:type="spellEnd"/>
+      <w:r>
+        <w:rPr>
+          <w:rFonts w:ascii="Abadi MT Condensed Light" w:eastAsia="Times New Roman" w:hAnsi="Abadi MT Condensed Light" w:cs="Times New Roman"/>
+        </w:rPr>
+        <w:t>("&lt;td&gt;" +</w:t>
+      </w:r>
+      <w:proofErr w:type="spellStart"/>
+      <w:proofErr w:type="gramStart"/>
+      <w:r>
+        <w:rPr>
+          <w:rFonts w:ascii="Abadi MT Condensed Light" w:eastAsia="Times New Roman" w:hAnsi="Abadi MT Condensed Light" w:cs="Times New Roman"/>
+        </w:rPr>
+        <w:t>s.getName</w:t>
+      </w:r>
+      <w:proofErr w:type="spellEnd"/>
+      <w:proofErr w:type="gramEnd"/>
+      <w:r>
+        <w:rPr>
+          <w:rFonts w:ascii="Abadi MT Condensed Light" w:eastAsia="Times New Roman" w:hAnsi="Abadi MT Condensed Light" w:cs="Times New Roman"/>
+        </w:rPr>
+        <w:t>() + "&lt;/td&gt;");</w:t>
+      </w:r>
+    </w:p>
+    <w:p>
+      <w:pPr>
+        <w:pStyle w:val="ListParagraph"/>
+        <w:rPr>
+          <w:rFonts w:ascii="Abadi MT Condensed Light" w:eastAsia="Times New Roman" w:hAnsi="Abadi MT Condensed Light" w:cs="Times New Roman"/>
+        </w:rPr>
+      </w:pPr>
+      <w:r>
+        <w:rPr>
+          <w:rFonts w:ascii="Abadi MT Condensed Light" w:eastAsia="Times New Roman" w:hAnsi="Abadi MT Condensed Light" w:cs="Times New Roman"/>
+        </w:rPr>
+        <w:t xml:space="preserve">            </w:t>
+      </w:r>
+      <w:r>
+        <w:rPr>
+          <w:rFonts w:ascii="Abadi MT Condensed Light" w:eastAsia="Times New Roman" w:hAnsi="Abadi MT Condensed Light" w:cs="Times New Roman"/>
+        </w:rPr>
+        <w:tab/>
+      </w:r>
+      <w:r>
+        <w:rPr>
+          <w:rFonts w:ascii="Abadi MT Condensed Light" w:eastAsia="Times New Roman" w:hAnsi="Abadi MT Condensed Light" w:cs="Times New Roman"/>
+        </w:rPr>
+        <w:tab/>
+      </w:r>
+      <w:r>
+        <w:rPr>
+          <w:rFonts w:ascii="Abadi MT Condensed Light" w:eastAsia="Times New Roman" w:hAnsi="Abadi MT Condensed Light" w:cs="Times New Roman"/>
+        </w:rPr>
+        <w:tab/>
+      </w:r>
+      <w:proofErr w:type="spellStart"/>
+      <w:r>
+        <w:rPr>
+          <w:rFonts w:ascii="Abadi MT Condensed Light" w:eastAsia="Times New Roman" w:hAnsi="Abadi MT Condensed Light" w:cs="Times New Roman"/>
+        </w:rPr>
+        <w:t>out.print</w:t>
+      </w:r>
+      <w:proofErr w:type="spellEnd"/>
+      <w:r>
+        <w:rPr>
+          <w:rFonts w:ascii="Abadi MT Condensed Light" w:eastAsia="Times New Roman" w:hAnsi="Abadi MT Condensed Light" w:cs="Times New Roman"/>
+        </w:rPr>
+        <w:t>("&lt;td&gt;"+</w:t>
+      </w:r>
+      <w:proofErr w:type="spellStart"/>
+      <w:proofErr w:type="gramStart"/>
+      <w:r>
+        <w:rPr>
+          <w:rFonts w:ascii="Abadi MT Condensed Light" w:eastAsia="Times New Roman" w:hAnsi="Abadi MT Condensed Light" w:cs="Times New Roman"/>
+        </w:rPr>
+        <w:t>s.getAge</w:t>
+      </w:r>
+      <w:proofErr w:type="spellEnd"/>
+      <w:proofErr w:type="gramEnd"/>
+      <w:r>
+        <w:rPr>
+          <w:rFonts w:ascii="Abadi MT Condensed Light" w:eastAsia="Times New Roman" w:hAnsi="Abadi MT Condensed Light" w:cs="Times New Roman"/>
+        </w:rPr>
+        <w:t>() + "&lt;/td&gt;");</w:t>
+      </w:r>
+    </w:p>
+    <w:p>
+      <w:pPr>
+        <w:pStyle w:val="ListParagraph"/>
+        <w:rPr>
+          <w:rFonts w:ascii="Abadi MT Condensed Light" w:eastAsia="Times New Roman" w:hAnsi="Abadi MT Condensed Light" w:cs="Times New Roman"/>
+        </w:rPr>
+      </w:pPr>
+      <w:r>
+        <w:rPr>
+          <w:rFonts w:ascii="Abadi MT Condensed Light" w:eastAsia="Times New Roman" w:hAnsi="Abadi MT Condensed Light" w:cs="Times New Roman"/>
+        </w:rPr>
+        <w:t xml:space="preserve">            </w:t>
+      </w:r>
+      <w:r>
+        <w:rPr>
+          <w:rFonts w:ascii="Abadi MT Condensed Light" w:eastAsia="Times New Roman" w:hAnsi="Abadi MT Condensed Light" w:cs="Times New Roman"/>
+        </w:rPr>
+        <w:tab/>
+      </w:r>
+      <w:r>
+        <w:rPr>
+          <w:rFonts w:ascii="Abadi MT Condensed Light" w:eastAsia="Times New Roman" w:hAnsi="Abadi MT Condensed Light" w:cs="Times New Roman"/>
+        </w:rPr>
+        <w:tab/>
+      </w:r>
+      <w:r>
+        <w:rPr>
+          <w:rFonts w:ascii="Abadi MT Condensed Light" w:eastAsia="Times New Roman" w:hAnsi="Abadi MT Condensed Light" w:cs="Times New Roman"/>
+        </w:rPr>
+        <w:tab/>
+      </w:r>
+      <w:proofErr w:type="spellStart"/>
+      <w:r>
+        <w:rPr>
+          <w:rFonts w:ascii="Abadi MT Condensed Light" w:eastAsia="Times New Roman" w:hAnsi="Abadi MT Condensed Light" w:cs="Times New Roman"/>
+        </w:rPr>
+        <w:t>out.print</w:t>
+      </w:r>
+      <w:proofErr w:type="spellEnd"/>
+      <w:r>
+        <w:rPr>
+          <w:rFonts w:ascii="Abadi MT Condensed Light" w:eastAsia="Times New Roman" w:hAnsi="Abadi MT Condensed Light" w:cs="Times New Roman"/>
+        </w:rPr>
+        <w:t>("&lt;/</w:t>
+      </w:r>
+      <w:proofErr w:type="spellStart"/>
+      <w:r>
+        <w:rPr>
+          <w:rFonts w:ascii="Abadi MT Condensed Light" w:eastAsia="Times New Roman" w:hAnsi="Abadi MT Condensed Light" w:cs="Times New Roman"/>
+        </w:rPr>
+        <w:t>tr</w:t>
+      </w:r>
+      <w:proofErr w:type="spellEnd"/>
+      <w:r>
+        <w:rPr>
+          <w:rFonts w:ascii="Abadi MT Condensed Light" w:eastAsia="Times New Roman" w:hAnsi="Abadi MT Condensed Light" w:cs="Times New Roman"/>
+        </w:rPr>
+        <w:t>&gt;");</w:t>
+      </w:r>
+    </w:p>
+    <w:p>
+      <w:pPr>
+        <w:pStyle w:val="ListParagraph"/>
+        <w:rPr>
+          <w:rFonts w:ascii="Abadi MT Condensed Light" w:eastAsia="Times New Roman" w:hAnsi="Abadi MT Condensed Light" w:cs="Times New Roman"/>
+        </w:rPr>
+      </w:pPr>
+      <w:r>
+        <w:rPr>
+          <w:rFonts w:ascii="Abadi MT Condensed Light" w:eastAsia="Times New Roman" w:hAnsi="Abadi MT Condensed Light" w:cs="Times New Roman"/>
+        </w:rPr>
+        <w:t xml:space="preserve">        </w:t>
+      </w:r>
+      <w:r>
+        <w:rPr>
+          <w:rFonts w:ascii="Abadi MT Condensed Light" w:eastAsia="Times New Roman" w:hAnsi="Abadi MT Condensed Light" w:cs="Times New Roman"/>
+        </w:rPr>
+        <w:tab/>
+      </w:r>
+      <w:r>
+        <w:rPr>
+          <w:rFonts w:ascii="Abadi MT Condensed Light" w:eastAsia="Times New Roman" w:hAnsi="Abadi MT Condensed Light" w:cs="Times New Roman"/>
+        </w:rPr>
+        <w:tab/>
+      </w:r>
+      <w:r>
+        <w:rPr>
+          <w:rFonts w:ascii="Abadi MT Condensed Light" w:eastAsia="Times New Roman" w:hAnsi="Abadi MT Condensed Light" w:cs="Times New Roman"/>
+        </w:rPr>
+        <w:t>}</w:t>
+      </w:r>
+    </w:p>
+    <w:p>
+      <w:pPr>
+        <w:pStyle w:val="ListParagraph"/>
+        <w:rPr>
+          <w:rFonts w:ascii="Abadi MT Condensed Light" w:eastAsia="Times New Roman" w:hAnsi="Abadi MT Condensed Light" w:cs="Times New Roman"/>
+        </w:rPr>
+      </w:pPr>
+      <w:r>
+        <w:rPr>
+          <w:rFonts w:ascii="Abadi MT Condensed Light" w:eastAsia="Times New Roman" w:hAnsi="Abadi MT Condensed Light" w:cs="Times New Roman"/>
+        </w:rPr>
+        <w:t xml:space="preserve">    </w:t>
+      </w:r>
+      <w:r>
+        <w:rPr>
+          <w:rFonts w:ascii="Abadi MT Condensed Light" w:eastAsia="Times New Roman" w:hAnsi="Abadi MT Condensed Light" w:cs="Times New Roman"/>
+        </w:rPr>
+        <w:tab/>
+      </w:r>
+      <w:r>
+        <w:rPr>
+          <w:rFonts w:ascii="Abadi MT Condensed Light" w:eastAsia="Times New Roman" w:hAnsi="Abadi MT Condensed Light" w:cs="Times New Roman"/>
+        </w:rPr>
+        <w:t>%&gt;</w:t>
+      </w:r>
+    </w:p>
+    <w:p>
+      <w:pPr>
+        <w:pStyle w:val="ListParagraph"/>
+        <w:ind w:firstLine="720"/>
+        <w:rPr>
+          <w:rFonts w:ascii="Abadi MT Condensed Light" w:eastAsia="Times New Roman" w:hAnsi="Abadi MT Condensed Light" w:cs="Times New Roman"/>
+        </w:rPr>
+      </w:pPr>
+      <w:r>
+        <w:rPr>
+          <w:rFonts w:ascii="Abadi MT Condensed Light" w:eastAsia="Times New Roman" w:hAnsi="Abadi MT Condensed Light" w:cs="Times New Roman"/>
+        </w:rPr>
+        <w:t>&lt;/table&gt;</w:t>
+      </w:r>
+    </w:p>
+    <w:p>
+      <w:pPr>
+        <w:rPr>
+          <w:rFonts w:ascii="Abadi MT Condensed Light" w:eastAsia="Times New Roman" w:hAnsi="Abadi MT Condensed Light" w:cs="Times New Roman"/>
+        </w:rPr>
+      </w:pPr>
+      <w:r>
+        <w:rPr>
+          <w:rFonts w:ascii="Abadi MT Condensed Light" w:eastAsia="Times New Roman" w:hAnsi="Abadi MT Condensed Light" w:cs="Times New Roman"/>
+        </w:rPr>
+        <w:tab/>
+        <w:t>&lt;/html&gt;&lt;/body&gt;</w:t>
+      </w:r>
+    </w:p>
+    <w:p>
+      <w:pPr>
+        <w:pStyle w:val="ListParagraph"/>
+        <w:rPr>
+          <w:rFonts w:ascii="Times New Roman" w:eastAsia="Times New Roman" w:hAnsi="Times New Roman" w:cs="Times New Roman"/>
+        </w:rPr>
+      </w:pPr>
     </w:p>
     <w:p>
       <w:pPr>
@@ -114,6 +673,14 @@
           <w:rFonts w:ascii="Times New Roman" w:eastAsia="Times New Roman" w:hAnsi="Times New Roman" w:cs="Times New Roman"/>
         </w:rPr>
       </w:pPr>
+    </w:p>
+    <w:p>
+      <w:pPr>
+        <w:pStyle w:val="ListParagraph"/>
+        <w:rPr>
+          <w:rFonts w:ascii="Times New Roman" w:eastAsia="Times New Roman" w:hAnsi="Times New Roman" w:cs="Times New Roman"/>
+        </w:rPr>
+      </w:pPr>
       <w:r>
         <w:rPr>
           <w:rFonts w:ascii="Times New Roman" w:eastAsia="Times New Roman" w:hAnsi="Times New Roman" w:cs="Times New Roman"/>
@@ -250,6 +817,14 @@
     </w:p>
     <w:p>
       <w:pPr>
+        <w:ind w:left="720"/>
+        <w:rPr>
+          <w:rFonts w:ascii="Times New Roman" w:eastAsia="Times New Roman" w:hAnsi="Times New Roman" w:cs="Times New Roman"/>
+        </w:rPr>
+      </w:pPr>
+    </w:p>
+    <w:p>
+      <w:pPr>
         <w:pStyle w:val="ListParagraph"/>
         <w:numPr>
           <w:ilvl w:val="0"/>
@@ -320,14 +895,6 @@
           <w:rFonts w:ascii="Times New Roman" w:eastAsia="Times New Roman" w:hAnsi="Times New Roman" w:cs="Times New Roman"/>
         </w:rPr>
       </w:pPr>
-    </w:p>
-    <w:p>
-      <w:pPr>
-        <w:pStyle w:val="ListParagraph"/>
-        <w:rPr>
-          <w:rFonts w:ascii="Times New Roman" w:eastAsia="Times New Roman" w:hAnsi="Times New Roman" w:cs="Times New Roman"/>
-        </w:rPr>
-      </w:pPr>
       <w:r>
         <w:rPr>
           <w:rFonts w:ascii="Times New Roman" w:eastAsia="Times New Roman" w:hAnsi="Times New Roman" w:cs="Times New Roman"/>
@@ -429,8 +996,6 @@
         </w:rPr>
         <w:t>to JSP page.</w:t>
       </w:r>
-      <w:bookmarkStart w:id="0" w:name="_GoBack"/>
-      <w:bookmarkEnd w:id="0"/>
     </w:p>
     <w:p>
       <w:pPr>
@@ -454,6 +1019,7 @@
         <w:rPr>
           <w:rFonts w:ascii="Times New Roman" w:eastAsia="Times New Roman" w:hAnsi="Times New Roman" w:cs="Times New Roman"/>
         </w:rPr>
+        <w:lastRenderedPageBreak/>
         <w:t xml:space="preserve">What does the operation </w:t>
       </w:r>
       <w:proofErr w:type="spellStart"/>
@@ -468,21 +1034,7 @@
         <w:rPr>
           <w:rFonts w:ascii="Times New Roman" w:eastAsia="Times New Roman" w:hAnsi="Times New Roman" w:cs="Times New Roman"/>
         </w:rPr>
-        <w:t>(</w:t>
-      </w:r>
-      <w:proofErr w:type="gramStart"/>
-      <w:r>
-        <w:rPr>
-          <w:rFonts w:ascii="Times New Roman" w:eastAsia="Times New Roman" w:hAnsi="Times New Roman" w:cs="Times New Roman"/>
-        </w:rPr>
-        <w:t>).invoke</w:t>
-      </w:r>
-      <w:proofErr w:type="gramEnd"/>
-      <w:r>
-        <w:rPr>
-          <w:rFonts w:ascii="Times New Roman" w:eastAsia="Times New Roman" w:hAnsi="Times New Roman" w:cs="Times New Roman"/>
-        </w:rPr>
-        <w:t xml:space="preserve">(null) do when called in a </w:t>
+        <w:t xml:space="preserve">().invoke(null) do when called in a </w:t>
       </w:r>
       <w:proofErr w:type="spellStart"/>
       <w:r>
@@ -498,14 +1050,8 @@
         </w:rPr>
         <w:t>() method?</w:t>
       </w:r>
-    </w:p>
-    <w:p>
-      <w:pPr>
-        <w:pStyle w:val="ListParagraph"/>
-        <w:rPr>
-          <w:rFonts w:ascii="Times New Roman" w:eastAsia="Times New Roman" w:hAnsi="Times New Roman" w:cs="Times New Roman"/>
-        </w:rPr>
-      </w:pPr>
+      <w:bookmarkStart w:id="0" w:name="_GoBack"/>
+      <w:bookmarkEnd w:id="0"/>
     </w:p>
     <w:p>
       <w:pPr>

</xml_diff>